<commit_message>
project3 - task1 completed
</commit_message>
<xml_diff>
--- a/Project3/New Microsoft Word Document.docx
+++ b/Project3/New Microsoft Word Document.docx
@@ -188,7 +188,7 @@
         <w:bidi/>
         <w:ind w:left="360"/>
         <w:rPr>
-          <w:rFonts w:cs="B Nazanin+ Bold" w:hint="cs"/>
+          <w:rFonts w:cs="B Nazanin+ Bold"/>
           <w:sz w:val="32"/>
           <w:szCs w:val="32"/>
           <w:rtl/>
@@ -200,7 +200,7 @@
       <w:pPr>
         <w:bidi/>
         <w:rPr>
-          <w:rFonts w:cs="B Nazanin+ Bold" w:hint="cs"/>
+          <w:rFonts w:cs="B Nazanin+ Bold"/>
           <w:sz w:val="32"/>
           <w:szCs w:val="32"/>
           <w:rtl/>
@@ -212,7 +212,7 @@
       <w:pPr>
         <w:bidi/>
         <w:rPr>
-          <w:rFonts w:cs="B Nazanin+ Bold" w:hint="cs"/>
+          <w:rFonts w:cs="B Nazanin+ Bold"/>
           <w:sz w:val="32"/>
           <w:szCs w:val="32"/>
           <w:rtl/>
@@ -224,7 +224,7 @@
       <w:pPr>
         <w:bidi/>
         <w:rPr>
-          <w:rFonts w:cs="B Nazanin+ Bold" w:hint="cs"/>
+          <w:rFonts w:cs="B Nazanin+ Bold"/>
           <w:sz w:val="32"/>
           <w:szCs w:val="32"/>
           <w:rtl/>
@@ -5701,7 +5701,7 @@
       <w:pPr>
         <w:bidi/>
         <w:rPr>
-          <w:rFonts w:cs="B Nazanin+ Bold" w:hint="cs"/>
+          <w:rFonts w:cs="B Nazanin+ Bold"/>
           <w:sz w:val="32"/>
           <w:szCs w:val="32"/>
           <w:rtl/>
@@ -5909,7 +5909,7 @@
           <w:lang w:bidi="fa-IR"/>
         </w:rPr>
         <w:lastRenderedPageBreak/>
-        <w:t>برای هر بخش یک فولدر مجزا میسازیم:</w:t>
+        <w:t>سوال3:</w:t>
       </w:r>
     </w:p>
     <w:p>
@@ -5928,10 +5928,10 @@
           <w:noProof/>
         </w:rPr>
         <w:drawing>
-          <wp:inline distT="0" distB="0" distL="0" distR="0" wp14:anchorId="58196FD8" wp14:editId="62E4835D">
-            <wp:extent cx="3552825" cy="1457325"/>
-            <wp:effectExtent l="0" t="0" r="9525" b="9525"/>
-            <wp:docPr id="2093563059" name="Picture 1"/>
+          <wp:inline distT="0" distB="0" distL="0" distR="0" wp14:anchorId="71161E3B" wp14:editId="520634BC">
+            <wp:extent cx="5943600" cy="739140"/>
+            <wp:effectExtent l="0" t="0" r="0" b="3810"/>
+            <wp:docPr id="73495544" name="Picture 1"/>
             <wp:cNvGraphicFramePr>
               <a:graphicFrameLocks xmlns:a="http://schemas.openxmlformats.org/drawingml/2006/main" noChangeAspect="1"/>
             </wp:cNvGraphicFramePr>
@@ -5939,7 +5939,7 @@
               <a:graphicData uri="http://schemas.openxmlformats.org/drawingml/2006/picture">
                 <pic:pic xmlns:pic="http://schemas.openxmlformats.org/drawingml/2006/picture">
                   <pic:nvPicPr>
-                    <pic:cNvPr id="2093563059" name=""/>
+                    <pic:cNvPr id="73495544" name=""/>
                     <pic:cNvPicPr/>
                   </pic:nvPicPr>
                   <pic:blipFill>
@@ -5951,7 +5951,7 @@
                   <pic:spPr>
                     <a:xfrm>
                       <a:off x="0" y="0"/>
-                      <a:ext cx="3552825" cy="1457325"/>
+                      <a:ext cx="5943600" cy="739140"/>
                     </a:xfrm>
                     <a:prstGeom prst="rect">
                       <a:avLst/>
@@ -5971,24 +5971,98 @@
           <w:rFonts w:cs="B Nazanin+ Bold"/>
           <w:sz w:val="32"/>
           <w:szCs w:val="32"/>
+          <w:rtl/>
           <w:lang w:bidi="fa-IR"/>
         </w:rPr>
       </w:pPr>
-    </w:p>
-    <w:p>
-      <w:pPr>
-        <w:bidi/>
-        <w:ind w:firstLine="720"/>
+      <w:r>
+        <w:rPr>
+          <w:noProof/>
+        </w:rPr>
+        <w:drawing>
+          <wp:inline distT="0" distB="0" distL="0" distR="0" wp14:anchorId="4DB5897F" wp14:editId="36D5494B">
+            <wp:extent cx="5943600" cy="426085"/>
+            <wp:effectExtent l="0" t="0" r="0" b="0"/>
+            <wp:docPr id="1361275626" name="Picture 1"/>
+            <wp:cNvGraphicFramePr>
+              <a:graphicFrameLocks xmlns:a="http://schemas.openxmlformats.org/drawingml/2006/main" noChangeAspect="1"/>
+            </wp:cNvGraphicFramePr>
+            <a:graphic xmlns:a="http://schemas.openxmlformats.org/drawingml/2006/main">
+              <a:graphicData uri="http://schemas.openxmlformats.org/drawingml/2006/picture">
+                <pic:pic xmlns:pic="http://schemas.openxmlformats.org/drawingml/2006/picture">
+                  <pic:nvPicPr>
+                    <pic:cNvPr id="1361275626" name=""/>
+                    <pic:cNvPicPr/>
+                  </pic:nvPicPr>
+                  <pic:blipFill>
+                    <a:blip r:embed="rId20"/>
+                    <a:stretch>
+                      <a:fillRect/>
+                    </a:stretch>
+                  </pic:blipFill>
+                  <pic:spPr>
+                    <a:xfrm>
+                      <a:off x="0" y="0"/>
+                      <a:ext cx="5943600" cy="426085"/>
+                    </a:xfrm>
+                    <a:prstGeom prst="rect">
+                      <a:avLst/>
+                    </a:prstGeom>
+                  </pic:spPr>
+                </pic:pic>
+              </a:graphicData>
+            </a:graphic>
+          </wp:inline>
+        </w:drawing>
+      </w:r>
+    </w:p>
+    <w:p>
+      <w:pPr>
+        <w:bidi/>
+        <w:rPr>
+          <w:rFonts w:cs="B Nazanin+ Bold"/>
+          <w:sz w:val="32"/>
+          <w:szCs w:val="32"/>
+          <w:rtl/>
+          <w:lang w:bidi="fa-IR"/>
+        </w:rPr>
+      </w:pPr>
+      <w:r>
         <w:rPr>
           <w:rFonts w:cs="B Nazanin+ Bold" w:hint="cs"/>
           <w:sz w:val="32"/>
           <w:szCs w:val="32"/>
+          <w:rtl/>
           <w:lang w:bidi="fa-IR"/>
         </w:rPr>
+        <w:t>سوال 4:</w:t>
+      </w:r>
+    </w:p>
+    <w:p>
+      <w:pPr>
+        <w:bidi/>
+        <w:rPr>
+          <w:rFonts w:cs="B Nazanin+ Bold"/>
+          <w:sz w:val="32"/>
+          <w:szCs w:val="32"/>
+          <w:lang w:bidi="fa-IR"/>
+        </w:rPr>
+      </w:pPr>
+    </w:p>
+    <w:p>
+      <w:pPr>
+        <w:bidi/>
+        <w:ind w:firstLine="720"/>
+        <w:rPr>
+          <w:rFonts w:cs="B Nazanin+ Bold"/>
+          <w:sz w:val="32"/>
+          <w:szCs w:val="32"/>
+          <w:lang w:bidi="fa-IR"/>
+        </w:rPr>
       </w:pPr>
     </w:p>
     <w:sectPr>
-      <w:headerReference w:type="default" r:id="rId20"/>
+      <w:headerReference w:type="default" r:id="rId21"/>
       <w:pgSz w:w="12240" w:h="15840"/>
       <w:pgMar w:top="1440" w:right="1440" w:bottom="1440" w:left="1440" w:header="720" w:footer="720" w:gutter="0"/>
       <w:cols w:space="720"/>
@@ -6055,7 +6129,7 @@
       <w:pStyle w:val="Header"/>
       <w:bidi/>
       <w:rPr>
-        <w:rFonts w:cs="B Nazanin+ Bold" w:hint="cs"/>
+        <w:rFonts w:cs="B Nazanin+ Bold"/>
         <w:sz w:val="32"/>
         <w:szCs w:val="32"/>
         <w:rtl/>

</xml_diff>